<commit_message>
add new version of rapport
</commit_message>
<xml_diff>
--- a/TP4/Remise/Rapport.docx
+++ b/TP4/Remise/Rapport.docx
@@ -656,6 +656,7 @@
         <w:rPr>
           <w:b/>
           <w:bCs/>
+          <w:noProof/>
           <w:lang w:val="fr-CA"/>
         </w:rPr>
         <w:drawing>
@@ -749,8 +750,94 @@
         <w:rPr>
           <w:lang w:val="fr-CA"/>
         </w:rPr>
-        <w:t>m de class pour l'instance du patron composite</w:t>
-      </w:r>
+        <w:t>m</w:t>
+      </w:r>
+      <w:r>
+        <w:rPr>
+          <w:lang w:val="fr-CA"/>
+        </w:rPr>
+        <w:t xml:space="preserve">me </w:t>
+      </w:r>
+      <w:r>
+        <w:rPr>
+          <w:lang w:val="fr-CA"/>
+        </w:rPr>
+        <w:t>de class</w:t>
+      </w:r>
+      <w:r>
+        <w:rPr>
+          <w:lang w:val="fr-CA"/>
+        </w:rPr>
+        <w:t>e</w:t>
+      </w:r>
+      <w:r>
+        <w:rPr>
+          <w:lang w:val="fr-CA"/>
+        </w:rPr>
+        <w:t xml:space="preserve"> pour l'instance du patron composite</w:t>
+      </w:r>
+    </w:p>
+    <w:p>
+      <w:pPr>
+        <w:jc w:val="both"/>
+        <w:rPr>
+          <w:lang w:val="fr-CA"/>
+        </w:rPr>
+      </w:pPr>
+      <w:r>
+        <w:rPr>
+          <w:lang w:val="fr-CA"/>
+        </w:rPr>
+        <w:t xml:space="preserve">Ici, on peut voir le principe de récursivité </w:t>
+      </w:r>
+      <w:r>
+        <w:rPr>
+          <w:lang w:val="fr-CA"/>
+        </w:rPr>
+        <w:t xml:space="preserve">grâce à la relation de composition entre </w:t>
+      </w:r>
+      <w:r>
+        <w:rPr>
+          <w:b/>
+          <w:bCs/>
+          <w:lang w:val="fr-CA"/>
+        </w:rPr>
+        <w:t>AbsTransform</w:t>
+      </w:r>
+      <w:r>
+        <w:rPr>
+          <w:lang w:val="fr-CA"/>
+        </w:rPr>
+        <w:t xml:space="preserve"> et </w:t>
+      </w:r>
+      <w:r>
+        <w:rPr>
+          <w:b/>
+          <w:bCs/>
+          <w:lang w:val="fr-CA"/>
+        </w:rPr>
+        <w:t>CompositeTransform</w:t>
+      </w:r>
+      <w:r>
+        <w:rPr>
+          <w:lang w:val="fr-CA"/>
+        </w:rPr>
+        <w:t xml:space="preserve">. </w:t>
+      </w:r>
+      <w:r>
+        <w:rPr>
+          <w:lang w:val="fr-CA"/>
+        </w:rPr>
+        <w:t>Cette dernière classe, peut autant être une transformation d’inversion qu’une de répétition.</w:t>
+      </w:r>
+    </w:p>
+    <w:p>
+      <w:pPr>
+        <w:jc w:val="both"/>
+        <w:rPr>
+          <w:lang w:val="fr-CA"/>
+        </w:rPr>
+      </w:pPr>
     </w:p>
     <w:p>
       <w:pPr>
@@ -782,7 +869,19 @@
         <w:rPr>
           <w:lang w:val="fr-CA"/>
         </w:rPr>
-        <w:t xml:space="preserve"> Classe composante, soit l’interface, qui gère les différentes transformations possibles </w:t>
+        <w:t xml:space="preserve"> Classe composante</w:t>
+      </w:r>
+      <w:r>
+        <w:rPr>
+          <w:lang w:val="fr-CA"/>
+        </w:rPr>
+        <w:t xml:space="preserve"> (abstraite)</w:t>
+      </w:r>
+      <w:r>
+        <w:rPr>
+          <w:lang w:val="fr-CA"/>
+        </w:rPr>
+        <w:t xml:space="preserve">, soit l’interface, qui gère les différentes transformations possibles </w:t>
       </w:r>
       <w:r>
         <w:rPr>
@@ -795,6 +894,26 @@
           <w:lang w:val="fr-CA"/>
         </w:rPr>
         <w:t xml:space="preserve"> effectuer.</w:t>
+      </w:r>
+      <w:r>
+        <w:rPr>
+          <w:lang w:val="fr-CA"/>
+        </w:rPr>
+        <w:t xml:space="preserve"> Cette classe </w:t>
+      </w:r>
+      <w:proofErr w:type="spellStart"/>
+      <w:r>
+        <w:rPr>
+          <w:lang w:val="fr-CA"/>
+        </w:rPr>
+        <w:t>posède</w:t>
+      </w:r>
+      <w:proofErr w:type="spellEnd"/>
+      <w:r>
+        <w:rPr>
+          <w:lang w:val="fr-CA"/>
+        </w:rPr>
+        <w:t xml:space="preserve"> des méthodes virtuelles pures. </w:t>
       </w:r>
     </w:p>
     <w:p>
@@ -815,6 +934,7 @@
           <w:bCs/>
           <w:lang w:val="fr-CA"/>
         </w:rPr>
+        <w:lastRenderedPageBreak/>
         <w:t>RepeatTransform</w:t>
       </w:r>
       <w:r>
@@ -827,7 +947,13 @@
         <w:rPr>
           <w:lang w:val="fr-CA"/>
         </w:rPr>
-        <w:t xml:space="preserve"> Classe qui permet d’effectuer n </w:t>
+        <w:t xml:space="preserve"> Classe qui permet d’effectuer n</w:t>
+      </w:r>
+      <w:r>
+        <w:rPr>
+          <w:lang w:val="fr-CA"/>
+        </w:rPr>
+        <w:t>-</w:t>
       </w:r>
       <w:r>
         <w:rPr>
@@ -917,25 +1043,46 @@
         <w:rPr>
           <w:lang w:val="fr-CA"/>
         </w:rPr>
-        <w:t xml:space="preserve"> Classe composite qui est former de RepeatTransform et de InvertTransform.</w:t>
-      </w:r>
-    </w:p>
-    <w:p>
-      <w:pPr>
-        <w:jc w:val="both"/>
-        <w:rPr>
-          <w:b/>
-          <w:bCs/>
-          <w:lang w:val="fr-CA"/>
-        </w:rPr>
-      </w:pPr>
-      <w:r>
-        <w:rPr>
-          <w:b/>
-          <w:bCs/>
-          <w:lang w:val="fr-CA"/>
-        </w:rPr>
-        <w:lastRenderedPageBreak/>
+        <w:t xml:space="preserve"> Classe composite qui est form</w:t>
+      </w:r>
+      <w:r>
+        <w:rPr>
+          <w:lang w:val="fr-CA"/>
+        </w:rPr>
+        <w:t>ée</w:t>
+      </w:r>
+      <w:r>
+        <w:rPr>
+          <w:lang w:val="fr-CA"/>
+        </w:rPr>
+        <w:t xml:space="preserve"> de RepeatTransform et de InvertTransform.</w:t>
+      </w:r>
+    </w:p>
+    <w:p>
+      <w:pPr>
+        <w:pStyle w:val="ListParagraph"/>
+        <w:ind w:left="1080"/>
+        <w:jc w:val="both"/>
+        <w:rPr>
+          <w:lang w:val="fr-CA"/>
+        </w:rPr>
+      </w:pPr>
+    </w:p>
+    <w:p>
+      <w:pPr>
+        <w:jc w:val="both"/>
+        <w:rPr>
+          <w:b/>
+          <w:bCs/>
+          <w:lang w:val="fr-CA"/>
+        </w:rPr>
+      </w:pPr>
+      <w:r>
+        <w:rPr>
+          <w:b/>
+          <w:bCs/>
+          <w:lang w:val="fr-CA"/>
+        </w:rPr>
         <w:t xml:space="preserve">2) Identifiez toutes les abstractions présentent dans la conception du TP4, et pour chacune, identifiez les responsabilités spécifiques qui lui ont été assignées. </w:t>
       </w:r>
     </w:p>
@@ -1280,78 +1427,6 @@
         <w:jc w:val="both"/>
         <w:rPr>
           <w:rFonts w:ascii="Times New Roman" w:eastAsia="Times New Roman" w:hAnsi="Times New Roman" w:cs="Times New Roman"/>
-          <w:lang w:val="fr-CA"/>
-        </w:rPr>
-      </w:pPr>
-    </w:p>
-    <w:p>
-      <w:pPr>
-        <w:jc w:val="both"/>
-        <w:rPr>
-          <w:b/>
-          <w:bCs/>
-          <w:sz w:val="28"/>
-          <w:szCs w:val="28"/>
-          <w:lang w:val="fr-CA"/>
-        </w:rPr>
-      </w:pPr>
-    </w:p>
-    <w:p>
-      <w:pPr>
-        <w:jc w:val="both"/>
-        <w:rPr>
-          <w:b/>
-          <w:bCs/>
-          <w:sz w:val="28"/>
-          <w:szCs w:val="28"/>
-          <w:lang w:val="fr-CA"/>
-        </w:rPr>
-      </w:pPr>
-    </w:p>
-    <w:p>
-      <w:pPr>
-        <w:jc w:val="both"/>
-        <w:rPr>
-          <w:b/>
-          <w:bCs/>
-          <w:sz w:val="28"/>
-          <w:szCs w:val="28"/>
-          <w:lang w:val="fr-CA"/>
-        </w:rPr>
-      </w:pPr>
-    </w:p>
-    <w:p>
-      <w:pPr>
-        <w:jc w:val="both"/>
-        <w:rPr>
-          <w:b/>
-          <w:bCs/>
-          <w:sz w:val="28"/>
-          <w:szCs w:val="28"/>
-          <w:lang w:val="fr-CA"/>
-        </w:rPr>
-      </w:pPr>
-    </w:p>
-    <w:p>
-      <w:pPr>
-        <w:jc w:val="both"/>
-        <w:rPr>
-          <w:b/>
-          <w:bCs/>
-          <w:sz w:val="28"/>
-          <w:szCs w:val="28"/>
-          <w:lang w:val="fr-CA"/>
-        </w:rPr>
-      </w:pPr>
-    </w:p>
-    <w:p>
-      <w:pPr>
-        <w:jc w:val="both"/>
-        <w:rPr>
-          <w:b/>
-          <w:bCs/>
-          <w:sz w:val="28"/>
-          <w:szCs w:val="28"/>
           <w:lang w:val="fr-CA"/>
         </w:rPr>
       </w:pPr>
@@ -1689,6 +1764,7 @@
         <w:rPr>
           <w:b/>
           <w:bCs/>
+          <w:noProof/>
           <w:lang w:val="fr-CA"/>
         </w:rPr>
         <w:drawing>
@@ -1742,13 +1818,19 @@
         <w:rPr>
           <w:lang w:val="fr-CA"/>
         </w:rPr>
-        <w:t xml:space="preserve">Figure 2 : </w:t>
-      </w:r>
-      <w:r>
-        <w:rPr>
-          <w:lang w:val="fr-CA"/>
-        </w:rPr>
-        <w:t>Diagram de classe de l'instance du patron de proxy</w:t>
+        <w:t>Figure 2 : Diagram</w:t>
+      </w:r>
+      <w:r>
+        <w:rPr>
+          <w:lang w:val="fr-CA"/>
+        </w:rPr>
+        <w:t>me</w:t>
+      </w:r>
+      <w:r>
+        <w:rPr>
+          <w:lang w:val="fr-CA"/>
+        </w:rPr>
+        <w:t xml:space="preserve"> de classe de l'instance du patron de proxy</w:t>
       </w:r>
     </w:p>
     <w:p>
@@ -1777,15 +1859,13 @@
           <w:bCs/>
           <w:lang w:val="fr-CA"/>
         </w:rPr>
-        <w:t>Abs</w:t>
-      </w:r>
-      <w:r>
-        <w:rPr>
-          <w:b/>
-          <w:bCs/>
-          <w:lang w:val="fr-CA"/>
-        </w:rPr>
-        <w:t>AudioFile</w:t>
+        <w:t>AbsAudioFile</w:t>
+      </w:r>
+      <w:r>
+        <w:rPr>
+          <w:lang w:val="fr-CA"/>
+        </w:rPr>
+        <w:t xml:space="preserve"> : Interface</w:t>
       </w:r>
       <w:r>
         <w:rPr>
@@ -1797,31 +1877,7 @@
         <w:rPr>
           <w:lang w:val="fr-CA"/>
         </w:rPr>
-        <w:t xml:space="preserve">: </w:t>
-      </w:r>
-      <w:r>
-        <w:rPr>
-          <w:lang w:val="fr-CA"/>
-        </w:rPr>
-        <w:t>I</w:t>
-      </w:r>
-      <w:r>
-        <w:rPr>
-          <w:lang w:val="fr-CA"/>
-        </w:rPr>
-        <w:t xml:space="preserve">nterface qui gère les </w:t>
-      </w:r>
-      <w:r>
-        <w:rPr>
-          <w:lang w:val="fr-CA"/>
-        </w:rPr>
-        <w:t>différents types de fichiers possibles (sujet abstrait)</w:t>
-      </w:r>
-      <w:r>
-        <w:rPr>
-          <w:lang w:val="fr-CA"/>
-        </w:rPr>
-        <w:t>.</w:t>
+        <w:t>qui gère les différents types de fichiers possibles (sujet abstrait).</w:t>
       </w:r>
     </w:p>
     <w:p>
@@ -1848,37 +1904,31 @@
         <w:rPr>
           <w:lang w:val="fr-CA"/>
         </w:rPr>
-        <w:t xml:space="preserve"> : </w:t>
-      </w:r>
-      <w:r>
-        <w:rPr>
-          <w:lang w:val="fr-CA"/>
-        </w:rPr>
-        <w:t>Cette c</w:t>
-      </w:r>
-      <w:r>
-        <w:rPr>
-          <w:lang w:val="fr-CA"/>
-        </w:rPr>
-        <w:t xml:space="preserve">lasse </w:t>
-      </w:r>
-      <w:r>
-        <w:rPr>
-          <w:lang w:val="fr-CA"/>
-        </w:rPr>
-        <w:t>s’agit du sujet</w:t>
-      </w:r>
-      <w:r>
-        <w:rPr>
-          <w:lang w:val="fr-CA"/>
-        </w:rPr>
-        <w:t xml:space="preserve"> </w:t>
-      </w:r>
-      <w:r>
-        <w:rPr>
-          <w:lang w:val="fr-CA"/>
-        </w:rPr>
-        <w:t xml:space="preserve">du proxy. </w:t>
+        <w:t> : Cette classe s’agit du sujet du proxy</w:t>
+      </w:r>
+      <w:r>
+        <w:rPr>
+          <w:lang w:val="fr-CA"/>
+        </w:rPr>
+        <w:t xml:space="preserve"> (</w:t>
+      </w:r>
+      <w:r>
+        <w:rPr>
+          <w:lang w:val="fr-CA"/>
+        </w:rPr>
+        <w:t xml:space="preserve">représente </w:t>
+      </w:r>
+      <w:r>
+        <w:rPr>
+          <w:lang w:val="fr-CA"/>
+        </w:rPr>
+        <w:t>l’argent liquide dans notre exemple)</w:t>
+      </w:r>
+      <w:r>
+        <w:rPr>
+          <w:lang w:val="fr-CA"/>
+        </w:rPr>
+        <w:t xml:space="preserve">. </w:t>
       </w:r>
     </w:p>
     <w:p>
@@ -1903,6 +1953,7 @@
           <w:bCs/>
           <w:lang w:val="fr-CA"/>
         </w:rPr>
+        <w:lastRenderedPageBreak/>
         <w:t>MemAudioFile</w:t>
       </w:r>
       <w:r>
@@ -1941,6 +1992,20 @@
       <w:proofErr w:type="spellEnd"/>
       <w:r>
         <w:rPr>
+          <w:i/>
+          <w:iCs/>
+          <w:lang w:val="fr-CA"/>
+        </w:rPr>
+        <w:t xml:space="preserve"> </w:t>
+      </w:r>
+      <w:r>
+        <w:rPr>
+          <w:lang w:val="fr-CA"/>
+        </w:rPr>
+        <w:t>(représente le chèque dans notre exemple)</w:t>
+      </w:r>
+      <w:r>
+        <w:rPr>
           <w:lang w:val="fr-CA"/>
         </w:rPr>
         <w:t>.</w:t>
@@ -1948,6 +2013,8 @@
     </w:p>
     <w:p>
       <w:pPr>
+        <w:pStyle w:val="ListParagraph"/>
+        <w:ind w:left="1080"/>
         <w:jc w:val="both"/>
         <w:rPr>
           <w:b/>
@@ -1957,7 +2024,10 @@
           <w:lang w:val="fr-CA"/>
         </w:rPr>
       </w:pPr>
-      <w:r>
+    </w:p>
+    <w:p>
+      <w:pPr>
+        <w:jc w:val="both"/>
         <w:rPr>
           <w:b/>
           <w:bCs/>
@@ -1965,19 +2035,17 @@
           <w:szCs w:val="28"/>
           <w:lang w:val="fr-CA"/>
         </w:rPr>
-        <w:lastRenderedPageBreak/>
+      </w:pPr>
+      <w:r>
+        <w:rPr>
+          <w:b/>
+          <w:bCs/>
+          <w:sz w:val="28"/>
+          <w:szCs w:val="28"/>
+          <w:lang w:val="fr-CA"/>
+        </w:rPr>
         <w:t>4 – Conteneurs et Patron Iterator</w:t>
       </w:r>
-    </w:p>
-    <w:p>
-      <w:pPr>
-        <w:jc w:val="both"/>
-        <w:rPr>
-          <w:b/>
-          <w:bCs/>
-          <w:lang w:val="fr-CA"/>
-        </w:rPr>
-      </w:pPr>
     </w:p>
     <w:p>
       <w:pPr>
@@ -2280,6 +2348,52 @@
         <w:rPr>
           <w:lang w:val="fr-CA"/>
         </w:rPr>
+        <w:t xml:space="preserve"> (</w:t>
+      </w:r>
+      <w:proofErr w:type="spellStart"/>
+      <w:r>
+        <w:rPr>
+          <w:b/>
+          <w:bCs/>
+          <w:lang w:val="fr-CA"/>
+        </w:rPr>
+        <w:t>TransformBaseIterator</w:t>
+      </w:r>
+      <w:proofErr w:type="spellEnd"/>
+      <w:r>
+        <w:rPr>
+          <w:b/>
+          <w:bCs/>
+          <w:lang w:val="fr-CA"/>
+        </w:rPr>
+        <w:t xml:space="preserve"> </w:t>
+      </w:r>
+      <w:r>
+        <w:rPr>
+          <w:lang w:val="fr-CA"/>
+        </w:rPr>
+        <w:t xml:space="preserve">et </w:t>
+      </w:r>
+      <w:proofErr w:type="spellStart"/>
+      <w:r>
+        <w:rPr>
+          <w:b/>
+          <w:bCs/>
+          <w:lang w:val="fr-CA"/>
+        </w:rPr>
+        <w:t>TransformBaseIterator_const</w:t>
+      </w:r>
+      <w:proofErr w:type="spellEnd"/>
+      <w:r>
+        <w:rPr>
+          <w:lang w:val="fr-CA"/>
+        </w:rPr>
+        <w:t>)</w:t>
+      </w:r>
+      <w:r>
+        <w:rPr>
+          <w:lang w:val="fr-CA"/>
+        </w:rPr>
         <w:t>.</w:t>
       </w:r>
     </w:p>
@@ -2294,10 +2408,180 @@
     </w:p>
     <w:p>
       <w:pPr>
-        <w:ind w:left="720"/>
-        <w:jc w:val="both"/>
-        <w:rPr>
+        <w:jc w:val="both"/>
+        <w:rPr>
+          <w:b/>
+          <w:bCs/>
+          <w:lang w:val="fr-CA"/>
+        </w:rPr>
+      </w:pPr>
+    </w:p>
+    <w:p>
+      <w:pPr>
+        <w:jc w:val="both"/>
+        <w:rPr>
+          <w:b/>
+          <w:bCs/>
+          <w:lang w:val="fr-CA"/>
+        </w:rPr>
+      </w:pPr>
+      <w:r>
+        <w:rPr>
+          <w:b/>
+          <w:bCs/>
+          <w:lang w:val="fr-CA"/>
+        </w:rPr>
+        <w:t xml:space="preserve">3) Expliquez le rôle de l’attribut statique </w:t>
+      </w:r>
+      <w:proofErr w:type="spellStart"/>
+      <w:r>
+        <w:rPr>
+          <w:b/>
+          <w:bCs/>
+          <w:lang w:val="fr-CA"/>
+        </w:rPr>
+        <w:t>m_empty_transforms</w:t>
+      </w:r>
+      <w:proofErr w:type="spellEnd"/>
+      <w:r>
+        <w:rPr>
+          <w:b/>
+          <w:bCs/>
+          <w:lang w:val="fr-CA"/>
+        </w:rPr>
+        <w:t xml:space="preserve"> défini dans la classe AbsTransform. Expliquez pourquoi, selon vous, cet attribut est déclaré comme un attribut statique et privé. </w:t>
+      </w:r>
+    </w:p>
+    <w:p>
+      <w:pPr>
+        <w:jc w:val="both"/>
+        <w:rPr>
+          <w:b/>
+          <w:bCs/>
+          <w:lang w:val="fr-CA"/>
+        </w:rPr>
+      </w:pPr>
+    </w:p>
+    <w:p>
+      <w:pPr>
+        <w:jc w:val="both"/>
+        <w:rPr>
+          <w:lang w:val="fr-CA"/>
+        </w:rPr>
+      </w:pPr>
+      <w:r>
+        <w:rPr>
+          <w:lang w:val="fr-CA"/>
+        </w:rPr>
+        <w:t xml:space="preserve">L’attribut statique </w:t>
+      </w:r>
+      <w:proofErr w:type="spellStart"/>
+      <w:r>
+        <w:rPr>
+          <w:b/>
+          <w:bCs/>
+          <w:i/>
+          <w:iCs/>
+          <w:lang w:val="fr-CA"/>
+        </w:rPr>
+        <w:t>m_empty_</w:t>
+      </w:r>
+      <w:r>
+        <w:rPr>
+          <w:b/>
+          <w:bCs/>
+          <w:i/>
+          <w:iCs/>
+          <w:lang w:val="fr-CA"/>
+        </w:rPr>
+        <w:t>transforms</w:t>
+      </w:r>
+      <w:proofErr w:type="spellEnd"/>
+      <w:r>
+        <w:rPr>
+          <w:b/>
+          <w:bCs/>
+          <w:lang w:val="fr-CA"/>
+        </w:rPr>
+        <w:t xml:space="preserve"> </w:t>
+      </w:r>
+      <w:r>
+        <w:rPr>
+          <w:lang w:val="fr-CA"/>
+        </w:rPr>
+        <w:t>a</w:t>
+      </w:r>
+      <w:r>
+        <w:rPr>
+          <w:lang w:val="fr-CA"/>
+        </w:rPr>
+        <w:t xml:space="preserve"> pour rôle</w:t>
+      </w:r>
+      <w:r>
+        <w:rPr>
+          <w:lang w:val="fr-CA"/>
+        </w:rPr>
+        <w:t xml:space="preserve"> d’exister afin que les classes héritant de la classe </w:t>
+      </w:r>
+      <w:r>
+        <w:rPr>
+          <w:b/>
+          <w:bCs/>
+          <w:lang w:val="fr-CA"/>
+        </w:rPr>
+        <w:t xml:space="preserve">AbsTransform </w:t>
+      </w:r>
+      <w:r>
+        <w:rPr>
+          <w:lang w:val="fr-CA"/>
+        </w:rPr>
+        <w:t>puissent appliquer sur l’attribut (hérité) les méthodes (héritées) de la classe.</w:t>
+      </w:r>
+      <w:r>
+        <w:rPr>
+          <w:lang w:val="fr-CA"/>
+        </w:rPr>
+        <w:t xml:space="preserve"> En effet, cet attribut permet de signaler </w:t>
+      </w:r>
+      <w:r>
+        <w:rPr>
+          <w:lang w:val="fr-CA"/>
+        </w:rPr>
+        <w:t>la présence d</w:t>
+      </w:r>
+      <w:r>
+        <w:rPr>
+          <w:lang w:val="fr-CA"/>
+        </w:rPr>
+        <w:t>’une transformation sur un Chunk.</w:t>
+      </w:r>
+    </w:p>
+    <w:p>
+      <w:pPr>
+        <w:jc w:val="both"/>
+        <w:rPr>
+          <w:b/>
+          <w:bCs/>
+        </w:rPr>
+      </w:pPr>
+    </w:p>
+    <w:p>
+      <w:pPr>
+        <w:jc w:val="both"/>
+      </w:pPr>
+      <w:r>
+        <w:rPr>
+          <w:b/>
+          <w:bCs/>
           <w:highlight w:val="yellow"/>
+        </w:rPr>
+        <w:t>NOT SURE ABOUT THIS BUT THE REST IS GOOD</w:t>
+      </w:r>
+    </w:p>
+    <w:p>
+      <w:pPr>
+        <w:jc w:val="both"/>
+        <w:rPr>
           <w:lang w:val="fr-CA"/>
         </w:rPr>
       </w:pPr>
@@ -2306,535 +2590,522 @@
           <w:highlight w:val="yellow"/>
           <w:lang w:val="fr-CA"/>
         </w:rPr>
-        <w:t>***</w:t>
-      </w:r>
-      <w:proofErr w:type="spellStart"/>
+        <w:t xml:space="preserve">Il est statique car il n’a pas besoin d’être changé lorsqu’il est utilisé </w:t>
+      </w:r>
       <w:r>
         <w:rPr>
           <w:highlight w:val="yellow"/>
           <w:lang w:val="fr-CA"/>
         </w:rPr>
-        <w:t>here</w:t>
-      </w:r>
-      <w:proofErr w:type="spellEnd"/>
-      <w:r>
-        <w:rPr>
-          <w:highlight w:val="yellow"/>
-          <w:lang w:val="fr-CA"/>
-        </w:rPr>
-        <w:t xml:space="preserve"> </w:t>
-      </w:r>
-      <w:proofErr w:type="spellStart"/>
-      <w:r>
-        <w:rPr>
-          <w:highlight w:val="yellow"/>
-          <w:lang w:val="fr-CA"/>
-        </w:rPr>
-        <w:t>some</w:t>
-      </w:r>
-      <w:proofErr w:type="spellEnd"/>
-      <w:r>
-        <w:rPr>
-          <w:highlight w:val="yellow"/>
-          <w:lang w:val="fr-CA"/>
-        </w:rPr>
-        <w:t xml:space="preserve"> people </w:t>
-      </w:r>
-      <w:proofErr w:type="spellStart"/>
-      <w:r>
-        <w:rPr>
-          <w:highlight w:val="yellow"/>
-          <w:lang w:val="fr-CA"/>
-        </w:rPr>
-        <w:t>added</w:t>
-      </w:r>
-      <w:proofErr w:type="spellEnd"/>
-      <w:r>
-        <w:rPr>
-          <w:highlight w:val="yellow"/>
-          <w:lang w:val="fr-CA"/>
-        </w:rPr>
-        <w:t xml:space="preserve"> </w:t>
-      </w:r>
-    </w:p>
-    <w:p>
-      <w:pPr>
-        <w:ind w:left="720"/>
-        <w:jc w:val="both"/>
-        <w:rPr>
-          <w:lang w:val="fr-CA"/>
-        </w:rPr>
-      </w:pPr>
-      <w:r>
-        <w:rPr>
-          <w:highlight w:val="yellow"/>
-          <w:lang w:val="fr-CA"/>
-        </w:rPr>
-        <w:drawing>
-          <wp:inline distT="0" distB="0" distL="0" distR="0" wp14:anchorId="7BDA6BF8" wp14:editId="672619C1">
-            <wp:extent cx="5943600" cy="495935"/>
-            <wp:effectExtent l="0" t="0" r="0" b="0"/>
-            <wp:docPr id="4" name="Picture 4"/>
-            <wp:cNvGraphicFramePr>
-              <a:graphicFrameLocks xmlns:a="http://schemas.openxmlformats.org/drawingml/2006/main" noChangeAspect="1"/>
-            </wp:cNvGraphicFramePr>
-            <a:graphic xmlns:a="http://schemas.openxmlformats.org/drawingml/2006/main">
-              <a:graphicData uri="http://schemas.openxmlformats.org/drawingml/2006/picture">
-                <pic:pic xmlns:pic="http://schemas.openxmlformats.org/drawingml/2006/picture">
-                  <pic:nvPicPr>
-                    <pic:cNvPr id="1" name=""/>
-                    <pic:cNvPicPr/>
-                  </pic:nvPicPr>
-                  <pic:blipFill>
-                    <a:blip r:embed="rId10"/>
-                    <a:stretch>
-                      <a:fillRect/>
-                    </a:stretch>
-                  </pic:blipFill>
-                  <pic:spPr>
-                    <a:xfrm>
-                      <a:off x="0" y="0"/>
-                      <a:ext cx="5943600" cy="495935"/>
-                    </a:xfrm>
-                    <a:prstGeom prst="rect">
-                      <a:avLst/>
-                    </a:prstGeom>
-                  </pic:spPr>
-                </pic:pic>
-              </a:graphicData>
-            </a:graphic>
-          </wp:inline>
-        </w:drawing>
-      </w:r>
-    </w:p>
-    <w:p>
-      <w:pPr>
-        <w:jc w:val="both"/>
-        <w:rPr>
-          <w:b/>
-          <w:bCs/>
-          <w:lang w:val="fr-CA"/>
-        </w:rPr>
-      </w:pPr>
-    </w:p>
-    <w:p>
-      <w:pPr>
-        <w:jc w:val="both"/>
-        <w:rPr>
-          <w:b/>
-          <w:bCs/>
-          <w:lang w:val="fr-CA"/>
-        </w:rPr>
-      </w:pPr>
-    </w:p>
-    <w:p>
-      <w:pPr>
-        <w:jc w:val="both"/>
-        <w:rPr>
-          <w:b/>
-          <w:bCs/>
-          <w:lang w:val="fr-CA"/>
-        </w:rPr>
-      </w:pPr>
-      <w:r>
-        <w:rPr>
-          <w:b/>
-          <w:bCs/>
-          <w:lang w:val="fr-CA"/>
-        </w:rPr>
-        <w:t xml:space="preserve">3) Expliquez le rôle de l’attribut statique </w:t>
-      </w:r>
-      <w:proofErr w:type="spellStart"/>
-      <w:r>
-        <w:rPr>
-          <w:b/>
-          <w:bCs/>
-          <w:lang w:val="fr-CA"/>
-        </w:rPr>
-        <w:t>m_empty_transforms</w:t>
-      </w:r>
-      <w:proofErr w:type="spellEnd"/>
-      <w:r>
-        <w:rPr>
-          <w:b/>
-          <w:bCs/>
-          <w:lang w:val="fr-CA"/>
-        </w:rPr>
-        <w:t xml:space="preserve"> défini dans la classe AbsTransform. Expliquez pourquoi, selon vous, cet attribut est déclaré comme un attribut statique et privé. </w:t>
-      </w:r>
-    </w:p>
-    <w:p>
-      <w:pPr>
-        <w:jc w:val="both"/>
-        <w:rPr>
-          <w:b/>
-          <w:bCs/>
-          <w:lang w:val="fr-CA"/>
-        </w:rPr>
-      </w:pPr>
-    </w:p>
-    <w:p>
-      <w:pPr>
-        <w:jc w:val="both"/>
-        <w:rPr>
-          <w:lang w:val="fr-CA"/>
-        </w:rPr>
-      </w:pPr>
-      <w:r>
-        <w:rPr>
-          <w:lang w:val="fr-CA"/>
-        </w:rPr>
-        <w:t xml:space="preserve">L’attribut statique </w:t>
-      </w:r>
-      <w:proofErr w:type="spellStart"/>
-      <w:r>
-        <w:rPr>
-          <w:b/>
-          <w:bCs/>
-          <w:lang w:val="fr-CA"/>
-        </w:rPr>
-        <w:t>m_empty_</w:t>
-      </w:r>
-      <w:proofErr w:type="gramStart"/>
-      <w:r>
-        <w:rPr>
-          <w:b/>
-          <w:bCs/>
-          <w:lang w:val="fr-CA"/>
-        </w:rPr>
-        <w:t>transforms</w:t>
-      </w:r>
-      <w:proofErr w:type="spellEnd"/>
-      <w:r>
-        <w:rPr>
-          <w:b/>
-          <w:bCs/>
-          <w:lang w:val="fr-CA"/>
-        </w:rPr>
-        <w:t xml:space="preserve"> </w:t>
-      </w:r>
-      <w:r>
-        <w:rPr>
-          <w:lang w:val="fr-CA"/>
-        </w:rPr>
-        <w:t xml:space="preserve"> a</w:t>
-      </w:r>
-      <w:proofErr w:type="gramEnd"/>
-      <w:r>
-        <w:rPr>
-          <w:lang w:val="fr-CA"/>
-        </w:rPr>
-        <w:t xml:space="preserve"> pour rôle</w:t>
-      </w:r>
-    </w:p>
-    <w:p>
-      <w:pPr>
-        <w:jc w:val="both"/>
-        <w:rPr>
-          <w:b/>
-          <w:bCs/>
-          <w:lang w:val="fr-CA"/>
-        </w:rPr>
-      </w:pPr>
-    </w:p>
-    <w:p>
-      <w:pPr>
-        <w:jc w:val="both"/>
-        <w:rPr>
-          <w:b/>
-          <w:bCs/>
-          <w:lang w:val="fr-CA"/>
-        </w:rPr>
-      </w:pPr>
-      <w:r>
-        <w:rPr>
-          <w:b/>
-          <w:bCs/>
-          <w:lang w:val="fr-CA"/>
-        </w:rPr>
-        <w:t xml:space="preserve">4) Quelles seraient les conséquences sur l’ensemble du code si vous décidiez de changer la classe de conteneur utilisée pour stocker les enfants dans la classe Composite? On vous demande de faire ce changement et d’indiquer toutes les modifications qui doivent être faites à l’ensemble du code </w:t>
-      </w:r>
-      <w:proofErr w:type="gramStart"/>
-      <w:r>
-        <w:rPr>
-          <w:b/>
-          <w:bCs/>
-          <w:lang w:val="fr-CA"/>
-        </w:rPr>
-        <w:t>suite au</w:t>
-      </w:r>
-      <w:proofErr w:type="gramEnd"/>
-      <w:r>
-        <w:rPr>
-          <w:b/>
-          <w:bCs/>
-          <w:lang w:val="fr-CA"/>
-        </w:rPr>
-        <w:t xml:space="preserve"> changement. Reliez la liste des changements à effectuer à la notion d’encapsulation mise de l’avant par la programmation orientée-objet. À votre avis, la conception proposée dans le TP4 respecte-t-elle le principe d’encapsulation ? </w:t>
-      </w:r>
-    </w:p>
-    <w:p>
-      <w:pPr>
-        <w:jc w:val="both"/>
-        <w:rPr>
-          <w:b/>
-          <w:bCs/>
-          <w:lang w:val="fr-CA"/>
-        </w:rPr>
-      </w:pPr>
-    </w:p>
-    <w:p>
-      <w:pPr>
-        <w:jc w:val="both"/>
-        <w:rPr>
-          <w:b/>
-          <w:bCs/>
-          <w:lang w:val="fr-CA"/>
-        </w:rPr>
-      </w:pPr>
-      <w:r>
-        <w:rPr>
-          <w:b/>
-          <w:bCs/>
-          <w:lang w:val="fr-CA"/>
-        </w:rPr>
-        <w:t xml:space="preserve">5) Les classes dérivées </w:t>
-      </w:r>
-      <w:proofErr w:type="spellStart"/>
-      <w:r>
-        <w:rPr>
-          <w:b/>
-          <w:bCs/>
-          <w:lang w:val="fr-CA"/>
-        </w:rPr>
-        <w:t>TransformIterator</w:t>
-      </w:r>
-      <w:proofErr w:type="spellEnd"/>
-      <w:r>
-        <w:rPr>
-          <w:b/>
-          <w:bCs/>
-          <w:lang w:val="fr-CA"/>
-        </w:rPr>
-        <w:t xml:space="preserve"> et </w:t>
-      </w:r>
-      <w:proofErr w:type="spellStart"/>
-      <w:r>
-        <w:rPr>
-          <w:b/>
-          <w:bCs/>
-          <w:lang w:val="fr-CA"/>
-        </w:rPr>
-        <w:t>TransformIterator_const</w:t>
-      </w:r>
-      <w:proofErr w:type="spellEnd"/>
-      <w:r>
-        <w:rPr>
-          <w:b/>
-          <w:bCs/>
-          <w:lang w:val="fr-CA"/>
-        </w:rPr>
-        <w:t xml:space="preserve"> surchargent les opérateur « * » et « -&gt; ». Cette décision de conception a des avantages et des inconvénients. </w:t>
-      </w:r>
-      <w:r>
-        <w:rPr>
-          <w:b/>
-          <w:bCs/>
-          <w:lang w:val="fr-CA"/>
-        </w:rPr>
-        <w:t>Identifiez un avantage et un inconvénient de cette décision.</w:t>
-      </w:r>
-    </w:p>
-    <w:p>
-      <w:pPr>
-        <w:jc w:val="both"/>
-        <w:rPr>
-          <w:b/>
-          <w:bCs/>
-          <w:lang w:val="fr-CA"/>
-        </w:rPr>
-      </w:pPr>
-    </w:p>
-    <w:p>
-      <w:pPr>
-        <w:jc w:val="both"/>
-        <w:rPr>
-          <w:lang w:val="fr-CA"/>
-        </w:rPr>
-      </w:pPr>
-      <w:r>
-        <w:rPr>
-          <w:lang w:val="fr-CA"/>
-        </w:rPr>
-        <w:t>L’a</w:t>
-      </w:r>
-      <w:r>
-        <w:rPr>
-          <w:lang w:val="fr-CA"/>
-        </w:rPr>
-        <w:t>vantage </w:t>
-      </w:r>
-      <w:r>
-        <w:rPr>
-          <w:lang w:val="fr-CA"/>
-        </w:rPr>
-        <w:t xml:space="preserve">est que </w:t>
-      </w:r>
-      <w:r>
-        <w:rPr>
-          <w:lang w:val="fr-CA"/>
-        </w:rPr>
-        <w:t>ça</w:t>
-      </w:r>
-      <w:r>
-        <w:rPr>
-          <w:lang w:val="fr-CA"/>
-        </w:rPr>
-        <w:t xml:space="preserve"> </w:t>
-      </w:r>
-      <w:r>
-        <w:rPr>
-          <w:lang w:val="fr-CA"/>
-        </w:rPr>
-        <w:t>s</w:t>
-      </w:r>
-      <w:r>
-        <w:rPr>
-          <w:lang w:val="fr-CA"/>
-        </w:rPr>
-        <w:t xml:space="preserve">implifie l’accès </w:t>
-      </w:r>
-      <w:r>
-        <w:rPr>
-          <w:lang w:val="fr-CA"/>
-        </w:rPr>
-        <w:t>à l’objet sur lequel pointe l’itérateur</w:t>
-      </w:r>
-      <w:r>
-        <w:rPr>
-          <w:lang w:val="fr-CA"/>
-        </w:rPr>
-        <w:t xml:space="preserve"> (système de double pointeur)</w:t>
-      </w:r>
-      <w:r>
-        <w:rPr>
-          <w:lang w:val="fr-CA"/>
-        </w:rPr>
-        <w:t>.</w:t>
-      </w:r>
-    </w:p>
-    <w:p>
-      <w:pPr>
-        <w:jc w:val="both"/>
-        <w:rPr>
-          <w:lang w:val="fr-CA"/>
-        </w:rPr>
-      </w:pPr>
-      <w:r>
-        <w:rPr>
-          <w:lang w:val="fr-CA"/>
-        </w:rPr>
-        <w:lastRenderedPageBreak/>
-        <w:t>Tandis que le</w:t>
-      </w:r>
-      <w:r>
-        <w:rPr>
-          <w:lang w:val="fr-CA"/>
-        </w:rPr>
-        <w:t xml:space="preserve"> désavantage</w:t>
-      </w:r>
-      <w:r>
-        <w:rPr>
-          <w:lang w:val="fr-CA"/>
-        </w:rPr>
-        <w:t xml:space="preserve"> est définitivement l’impossibilité </w:t>
-      </w:r>
-      <w:r>
-        <w:rPr>
-          <w:lang w:val="fr-CA"/>
-        </w:rPr>
-        <w:t xml:space="preserve">d’accès </w:t>
-      </w:r>
-      <w:r>
-        <w:rPr>
-          <w:lang w:val="fr-CA"/>
-        </w:rPr>
-        <w:t xml:space="preserve">au pointeur </w:t>
-      </w:r>
-      <w:r>
-        <w:rPr>
-          <w:lang w:val="fr-CA"/>
-        </w:rPr>
-        <w:t>de l’itérateur (soit le premier pointeur). On accède soit à l’itérateur</w:t>
-      </w:r>
-      <w:r>
-        <w:rPr>
-          <w:lang w:val="fr-CA"/>
-        </w:rPr>
-        <w:t xml:space="preserve"> (équivalent de * (déréférencement</w:t>
-      </w:r>
-      <w:r>
-        <w:rPr>
-          <w:lang w:val="fr-CA"/>
-        </w:rPr>
-        <w:t>)</w:t>
-      </w:r>
-      <w:r>
-        <w:rPr>
-          <w:lang w:val="fr-CA"/>
-        </w:rPr>
-        <w:t>)</w:t>
-      </w:r>
-      <w:r>
-        <w:rPr>
-          <w:lang w:val="fr-CA"/>
-        </w:rPr>
-        <w:t>, ou à l’objet pointé par l’itérateur</w:t>
-      </w:r>
-      <w:r>
-        <w:rPr>
-          <w:lang w:val="fr-CA"/>
-        </w:rPr>
-        <w:t xml:space="preserve"> </w:t>
-      </w:r>
-      <w:r>
-        <w:rPr>
-          <w:lang w:val="fr-CA"/>
-        </w:rPr>
-        <w:t>(équivalent de *</w:t>
-      </w:r>
-      <w:r>
-        <w:rPr>
-          <w:lang w:val="fr-CA"/>
-        </w:rPr>
-        <w:t>*</w:t>
-      </w:r>
-      <w:r>
-        <w:rPr>
-          <w:lang w:val="fr-CA"/>
-        </w:rPr>
-        <w:t xml:space="preserve"> (</w:t>
-      </w:r>
-      <w:r>
-        <w:rPr>
-          <w:lang w:val="fr-CA"/>
-        </w:rPr>
-        <w:t xml:space="preserve">double </w:t>
-      </w:r>
-      <w:r>
-        <w:rPr>
-          <w:lang w:val="fr-CA"/>
-        </w:rPr>
-        <w:t>déréférencement))</w:t>
+        <w:t>d’un objet à l’autre</w:t>
+      </w:r>
+      <w:r>
+        <w:rPr>
+          <w:lang w:val="fr-CA"/>
+        </w:rPr>
+        <w:t xml:space="preserve">. Celui-ci </w:t>
+      </w:r>
+      <w:r>
+        <w:rPr>
+          <w:lang w:val="fr-CA"/>
+        </w:rPr>
+        <w:t xml:space="preserve">est privé car seules les classes héritant de </w:t>
+      </w:r>
+      <w:r>
+        <w:rPr>
+          <w:b/>
+          <w:bCs/>
+          <w:lang w:val="fr-CA"/>
+        </w:rPr>
+        <w:t>AbsTransform</w:t>
+      </w:r>
+      <w:r>
+        <w:rPr>
+          <w:lang w:val="fr-CA"/>
+        </w:rPr>
+        <w:t xml:space="preserve"> l’utiliseront</w:t>
+      </w:r>
+      <w:r>
+        <w:rPr>
+          <w:lang w:val="fr-CA"/>
+        </w:rPr>
+        <w:t>, donc il respecte le principe d’encapsulation</w:t>
       </w:r>
       <w:r>
         <w:rPr>
           <w:lang w:val="fr-CA"/>
         </w:rPr>
         <w:t xml:space="preserve">. </w:t>
+      </w:r>
+    </w:p>
+    <w:p>
+      <w:pPr>
+        <w:jc w:val="both"/>
+        <w:rPr>
+          <w:b/>
+          <w:bCs/>
+          <w:lang w:val="fr-CA"/>
+        </w:rPr>
+      </w:pPr>
+    </w:p>
+    <w:p>
+      <w:pPr>
+        <w:jc w:val="both"/>
+        <w:rPr>
+          <w:b/>
+          <w:bCs/>
+          <w:lang w:val="fr-CA"/>
+        </w:rPr>
+      </w:pPr>
+      <w:r>
+        <w:rPr>
+          <w:b/>
+          <w:bCs/>
+          <w:lang w:val="fr-CA"/>
+        </w:rPr>
+        <w:t xml:space="preserve">4) Quelles seraient les conséquences sur l’ensemble du code si vous décidiez de changer la classe de conteneur utilisée pour stocker les enfants dans la classe Composite? À votre avis, la conception proposée dans le TP4 respecte-t-elle le principe d’encapsulation ? </w:t>
+      </w:r>
+    </w:p>
+    <w:p>
+      <w:pPr>
+        <w:jc w:val="both"/>
+        <w:rPr>
+          <w:b/>
+          <w:bCs/>
+          <w:lang w:val="fr-CA"/>
+        </w:rPr>
+      </w:pPr>
+    </w:p>
+    <w:p>
+      <w:pPr>
+        <w:jc w:val="both"/>
+        <w:rPr>
+          <w:lang w:val="fr-CA"/>
+        </w:rPr>
+      </w:pPr>
+      <w:r>
+        <w:rPr>
+          <w:lang w:val="fr-CA"/>
+        </w:rPr>
+        <w:t>Il n’y aurait pas vraiment de conséquences sur l’ensemble du code si nous changions la classe de conteneur utilisée pour stocker les enfants da</w:t>
       </w:r>
       <w:bookmarkStart w:id="0" w:name="_GoBack"/>
       <w:bookmarkEnd w:id="0"/>
+      <w:r>
+        <w:rPr>
+          <w:lang w:val="fr-CA"/>
+        </w:rPr>
+        <w:t>ns la classe Composite, puisque</w:t>
+      </w:r>
+      <w:r>
+        <w:rPr>
+          <w:lang w:val="fr-CA"/>
+        </w:rPr>
+        <w:t xml:space="preserve"> le changement sera contenu dans les</w:t>
+      </w:r>
+      <w:r>
+        <w:rPr>
+          <w:lang w:val="fr-CA"/>
+        </w:rPr>
+        <w:t xml:space="preserve"> différentes</w:t>
+      </w:r>
+      <w:r>
+        <w:rPr>
+          <w:lang w:val="fr-CA"/>
+        </w:rPr>
+        <w:t xml:space="preserve"> classes </w:t>
+      </w:r>
+      <w:r>
+        <w:rPr>
+          <w:lang w:val="fr-CA"/>
+        </w:rPr>
+        <w:t>Iterator</w:t>
+      </w:r>
+      <w:r>
+        <w:rPr>
+          <w:lang w:val="fr-CA"/>
+        </w:rPr>
+        <w:t xml:space="preserve"> du code. Tout ce qui sera à modifier se trouve dans un seul fichier</w:t>
+      </w:r>
+      <w:r>
+        <w:rPr>
+          <w:lang w:val="fr-CA"/>
+        </w:rPr>
+        <w:t xml:space="preserve"> (le conteneur)</w:t>
+      </w:r>
+      <w:r>
+        <w:rPr>
+          <w:lang w:val="fr-CA"/>
+        </w:rPr>
+        <w:t>.</w:t>
+      </w:r>
+      <w:r>
+        <w:rPr>
+          <w:lang w:val="fr-CA"/>
+        </w:rPr>
+        <w:t xml:space="preserve"> </w:t>
+      </w:r>
+    </w:p>
+    <w:p>
+      <w:pPr>
+        <w:jc w:val="both"/>
+        <w:rPr>
+          <w:lang w:val="fr-CA"/>
+        </w:rPr>
+      </w:pPr>
+    </w:p>
+    <w:p>
+      <w:pPr>
+        <w:jc w:val="both"/>
+        <w:rPr>
+          <w:lang w:val="fr-CA"/>
+        </w:rPr>
+      </w:pPr>
+      <w:r>
+        <w:rPr>
+          <w:lang w:val="fr-CA"/>
+        </w:rPr>
+        <w:lastRenderedPageBreak/>
+        <w:t xml:space="preserve">Ceci est une preuve que la conception proposée dans le TP4 respecte le principe d’encapsulation, puisque le </w:t>
+      </w:r>
+      <w:r>
+        <w:rPr>
+          <w:lang w:val="fr-CA"/>
+        </w:rPr>
+        <w:t>changement de</w:t>
+      </w:r>
+      <w:r>
+        <w:rPr>
+          <w:lang w:val="fr-CA"/>
+        </w:rPr>
+        <w:t xml:space="preserve"> choix d</w:t>
+      </w:r>
+      <w:r>
+        <w:rPr>
+          <w:lang w:val="fr-CA"/>
+        </w:rPr>
+        <w:t xml:space="preserve">u conteneur </w:t>
+      </w:r>
+      <w:r>
+        <w:rPr>
+          <w:lang w:val="fr-CA"/>
+        </w:rPr>
+        <w:t xml:space="preserve">n’expose pas </w:t>
+      </w:r>
+      <w:r>
+        <w:rPr>
+          <w:lang w:val="fr-CA"/>
+        </w:rPr>
+        <w:t>ses</w:t>
+      </w:r>
+      <w:r>
+        <w:rPr>
+          <w:lang w:val="fr-CA"/>
+        </w:rPr>
+        <w:t xml:space="preserve"> éléments</w:t>
+      </w:r>
+      <w:r>
+        <w:rPr>
+          <w:lang w:val="fr-CA"/>
+        </w:rPr>
+        <w:t>, et son</w:t>
+      </w:r>
+      <w:r>
+        <w:rPr>
+          <w:lang w:val="fr-CA"/>
+        </w:rPr>
+        <w:t xml:space="preserve"> processus d’</w:t>
+      </w:r>
+      <w:r>
+        <w:rPr>
+          <w:lang w:val="fr-CA"/>
+        </w:rPr>
+        <w:t>accès reste inchangé</w:t>
+      </w:r>
+      <w:r>
+        <w:rPr>
+          <w:lang w:val="fr-CA"/>
+        </w:rPr>
+        <w:t>.</w:t>
+      </w:r>
+    </w:p>
+    <w:p>
+      <w:r>
+        <w:rPr>
+          <w:highlight w:val="yellow"/>
+        </w:rPr>
+        <w:t>I THINK ITS GOOD BUT I CAN CHECK WITH NAN ET STEPH!</w:t>
+      </w:r>
+      <w:r>
+        <w:t xml:space="preserve"> </w:t>
+      </w:r>
+    </w:p>
+    <w:p>
+      <w:pPr>
+        <w:jc w:val="both"/>
+        <w:rPr>
+          <w:b/>
+          <w:bCs/>
+        </w:rPr>
+      </w:pPr>
+    </w:p>
+    <w:p>
+      <w:pPr>
+        <w:jc w:val="both"/>
+        <w:rPr>
+          <w:b/>
+          <w:bCs/>
+          <w:lang w:val="fr-CA"/>
+        </w:rPr>
+      </w:pPr>
+      <w:r>
+        <w:rPr>
+          <w:b/>
+          <w:bCs/>
+          <w:lang w:val="fr-CA"/>
+        </w:rPr>
+        <w:t xml:space="preserve">5) Les classes dérivées </w:t>
+      </w:r>
+      <w:proofErr w:type="spellStart"/>
+      <w:r>
+        <w:rPr>
+          <w:b/>
+          <w:bCs/>
+          <w:lang w:val="fr-CA"/>
+        </w:rPr>
+        <w:t>TransformIterator</w:t>
+      </w:r>
+      <w:proofErr w:type="spellEnd"/>
+      <w:r>
+        <w:rPr>
+          <w:b/>
+          <w:bCs/>
+          <w:lang w:val="fr-CA"/>
+        </w:rPr>
+        <w:t xml:space="preserve"> et </w:t>
+      </w:r>
+      <w:proofErr w:type="spellStart"/>
+      <w:r>
+        <w:rPr>
+          <w:b/>
+          <w:bCs/>
+          <w:lang w:val="fr-CA"/>
+        </w:rPr>
+        <w:t>TransformIterator_const</w:t>
+      </w:r>
+      <w:proofErr w:type="spellEnd"/>
+      <w:r>
+        <w:rPr>
+          <w:b/>
+          <w:bCs/>
+          <w:lang w:val="fr-CA"/>
+        </w:rPr>
+        <w:t xml:space="preserve"> surchargent les opérateur « * » et « -&gt; ». Cette décision de conception a des avantages et des inconvénients. </w:t>
+      </w:r>
+      <w:r>
+        <w:rPr>
+          <w:b/>
+          <w:bCs/>
+          <w:lang w:val="fr-CA"/>
+        </w:rPr>
+        <w:t>Identifiez un avantage et un inconvénient de cette décision.</w:t>
+      </w:r>
+    </w:p>
+    <w:p>
+      <w:pPr>
+        <w:jc w:val="both"/>
+        <w:rPr>
+          <w:b/>
+          <w:bCs/>
+          <w:lang w:val="fr-CA"/>
+        </w:rPr>
+      </w:pPr>
+    </w:p>
+    <w:p>
+      <w:pPr>
+        <w:jc w:val="both"/>
+        <w:rPr>
+          <w:lang w:val="fr-CA"/>
+        </w:rPr>
+      </w:pPr>
+      <w:r>
+        <w:rPr>
+          <w:lang w:val="fr-CA"/>
+        </w:rPr>
+        <w:t>L’a</w:t>
+      </w:r>
+      <w:r>
+        <w:rPr>
+          <w:lang w:val="fr-CA"/>
+        </w:rPr>
+        <w:t>vantage </w:t>
+      </w:r>
+      <w:r>
+        <w:rPr>
+          <w:lang w:val="fr-CA"/>
+        </w:rPr>
+        <w:t xml:space="preserve">est que </w:t>
+      </w:r>
+      <w:r>
+        <w:rPr>
+          <w:lang w:val="fr-CA"/>
+        </w:rPr>
+        <w:t>ça</w:t>
+      </w:r>
+      <w:r>
+        <w:rPr>
+          <w:lang w:val="fr-CA"/>
+        </w:rPr>
+        <w:t xml:space="preserve"> </w:t>
+      </w:r>
+      <w:r>
+        <w:rPr>
+          <w:lang w:val="fr-CA"/>
+        </w:rPr>
+        <w:t>s</w:t>
+      </w:r>
+      <w:r>
+        <w:rPr>
+          <w:lang w:val="fr-CA"/>
+        </w:rPr>
+        <w:t xml:space="preserve">implifie l’accès </w:t>
+      </w:r>
+      <w:r>
+        <w:rPr>
+          <w:lang w:val="fr-CA"/>
+        </w:rPr>
+        <w:t>à l’objet sur lequel pointe l’itérateur</w:t>
+      </w:r>
+      <w:r>
+        <w:rPr>
+          <w:lang w:val="fr-CA"/>
+        </w:rPr>
+        <w:t xml:space="preserve"> (système de double pointeur)</w:t>
+      </w:r>
+      <w:r>
+        <w:rPr>
+          <w:lang w:val="fr-CA"/>
+        </w:rPr>
+        <w:t>.</w:t>
+      </w:r>
+    </w:p>
+    <w:p>
+      <w:pPr>
+        <w:jc w:val="both"/>
+        <w:rPr>
+          <w:lang w:val="fr-CA"/>
+        </w:rPr>
+      </w:pPr>
+    </w:p>
+    <w:p>
+      <w:pPr>
+        <w:jc w:val="both"/>
+        <w:rPr>
+          <w:lang w:val="fr-CA"/>
+        </w:rPr>
+      </w:pPr>
+      <w:r>
+        <w:rPr>
+          <w:lang w:val="fr-CA"/>
+        </w:rPr>
+        <w:t>Tandis que le</w:t>
+      </w:r>
+      <w:r>
+        <w:rPr>
+          <w:lang w:val="fr-CA"/>
+        </w:rPr>
+        <w:t xml:space="preserve"> désavantage</w:t>
+      </w:r>
+      <w:r>
+        <w:rPr>
+          <w:lang w:val="fr-CA"/>
+        </w:rPr>
+        <w:t xml:space="preserve"> est définitivement l’impossibilité </w:t>
+      </w:r>
+      <w:r>
+        <w:rPr>
+          <w:lang w:val="fr-CA"/>
+        </w:rPr>
+        <w:t xml:space="preserve">d’accès </w:t>
+      </w:r>
+      <w:r>
+        <w:rPr>
+          <w:lang w:val="fr-CA"/>
+        </w:rPr>
+        <w:t xml:space="preserve">au pointeur </w:t>
+      </w:r>
+      <w:r>
+        <w:rPr>
+          <w:lang w:val="fr-CA"/>
+        </w:rPr>
+        <w:t>de l’itérateur (soit le premier pointeur). On accède soit à l’itérateur</w:t>
+      </w:r>
+      <w:r>
+        <w:rPr>
+          <w:lang w:val="fr-CA"/>
+        </w:rPr>
+        <w:t xml:space="preserve"> (équivalent de * (déréférencement</w:t>
+      </w:r>
+      <w:r>
+        <w:rPr>
+          <w:lang w:val="fr-CA"/>
+        </w:rPr>
+        <w:t>)</w:t>
+      </w:r>
+      <w:r>
+        <w:rPr>
+          <w:lang w:val="fr-CA"/>
+        </w:rPr>
+        <w:t>)</w:t>
+      </w:r>
+      <w:r>
+        <w:rPr>
+          <w:lang w:val="fr-CA"/>
+        </w:rPr>
+        <w:t>, ou à l’objet pointé par l’itérateur</w:t>
+      </w:r>
+      <w:r>
+        <w:rPr>
+          <w:lang w:val="fr-CA"/>
+        </w:rPr>
+        <w:t xml:space="preserve"> </w:t>
+      </w:r>
+      <w:r>
+        <w:rPr>
+          <w:lang w:val="fr-CA"/>
+        </w:rPr>
+        <w:t>(équivalent de *</w:t>
+      </w:r>
+      <w:r>
+        <w:rPr>
+          <w:lang w:val="fr-CA"/>
+        </w:rPr>
+        <w:t>*</w:t>
+      </w:r>
+      <w:r>
+        <w:rPr>
+          <w:lang w:val="fr-CA"/>
+        </w:rPr>
+        <w:t xml:space="preserve"> (</w:t>
+      </w:r>
+      <w:r>
+        <w:rPr>
+          <w:lang w:val="fr-CA"/>
+        </w:rPr>
+        <w:t xml:space="preserve">double </w:t>
+      </w:r>
+      <w:r>
+        <w:rPr>
+          <w:lang w:val="fr-CA"/>
+        </w:rPr>
+        <w:t>déréférencement))</w:t>
+      </w:r>
+      <w:r>
+        <w:rPr>
+          <w:lang w:val="fr-CA"/>
+        </w:rPr>
+        <w:t xml:space="preserve">. </w:t>
+      </w:r>
     </w:p>
     <w:sectPr>
       <w:pgSz w:w="12240" w:h="15840"/>
@@ -3662,6 +3933,23 @@
       <w:contextualSpacing/>
     </w:pPr>
   </w:style>
+  <w:style w:type="paragraph" w:customStyle="1" w:styleId="Standard">
+    <w:name w:val="Standard"/>
+    <w:rsid w:val="00E731D9"/>
+    <w:pPr>
+      <w:widowControl w:val="0"/>
+      <w:suppressAutoHyphens/>
+      <w:autoSpaceDN w:val="0"/>
+      <w:spacing w:after="0" w:line="240" w:lineRule="auto"/>
+      <w:textAlignment w:val="baseline"/>
+    </w:pPr>
+    <w:rPr>
+      <w:rFonts w:ascii="Calibri" w:eastAsia="Droid Sans Fallback" w:hAnsi="Calibri" w:cs="Droid Sans Devanagari"/>
+      <w:sz w:val="20"/>
+      <w:szCs w:val="20"/>
+      <w:lang w:val="fr-FR" w:eastAsia="zh-CN" w:bidi="hi-IN"/>
+    </w:rPr>
+  </w:style>
 </w:styles>
 </file>
 
@@ -3965,7 +4253,7 @@
 </file>
 
 <file path=customXml/itemProps1.xml><?xml version="1.0" encoding="utf-8"?>
-<ds:datastoreItem xmlns:ds="http://schemas.openxmlformats.org/officeDocument/2006/customXml" ds:itemID="{096B4BED-FBA4-4CA6-8345-1555ECED1DE1}">
+<ds:datastoreItem xmlns:ds="http://schemas.openxmlformats.org/officeDocument/2006/customXml" ds:itemID="{F49F6403-F6E4-4619-869F-40A6D89ED424}">
   <ds:schemaRefs>
     <ds:schemaRef ds:uri="http://schemas.openxmlformats.org/officeDocument/2006/bibliography"/>
   </ds:schemaRefs>

</xml_diff>